<commit_message>
removed bullets from positions
</commit_message>
<xml_diff>
--- a/sphinx/_word templates/4CV.docx
+++ b/sphinx/_word templates/4CV.docx
@@ -71,21 +71,15 @@
         <w:rPr>
           <w:szCs w:val="36"/>
         </w:rPr>
-        <w:t>Headi</w:t>
+        <w:t>Heading</w:t>
       </w:r>
       <w:bookmarkStart w:id="2" w:name="_GoBack"/>
+      <w:bookmarkEnd w:id="2"/>
       <w:r>
         <w:rPr>
           <w:szCs w:val="36"/>
         </w:rPr>
-        <w:t>n</w:t>
-      </w:r>
-      <w:bookmarkEnd w:id="2"/>
-      <w:r>
-        <w:rPr>
-          <w:szCs w:val="36"/>
-        </w:rPr>
-        <w:t>g 1</w:t>
+        <w:t xml:space="preserve"> 1</w:t>
       </w:r>
       <w:bookmarkEnd w:id="1"/>
       <w:r>
@@ -2013,7 +2007,7 @@
     <w:link w:val="Heading1Char"/>
     <w:uiPriority w:val="9"/>
     <w:qFormat/>
-    <w:rsid w:val="00BC76D7"/>
+    <w:rsid w:val="00493552"/>
     <w:pPr>
       <w:keepNext/>
       <w:keepLines/>
@@ -2022,7 +2016,7 @@
         <w:tab w:val="left" w:pos="450"/>
         <w:tab w:val="left" w:pos="630"/>
       </w:tabs>
-      <w:spacing w:before="120"/>
+      <w:spacing w:before="120" w:after="80"/>
       <w:outlineLvl w:val="0"/>
     </w:pPr>
     <w:rPr>
@@ -2249,6 +2243,7 @@
   <w:style w:type="character" w:default="1" w:styleId="DefaultParagraphFont">
     <w:name w:val="Default Paragraph Font"/>
     <w:uiPriority w:val="1"/>
+    <w:semiHidden/>
     <w:unhideWhenUsed/>
   </w:style>
   <w:style w:type="table" w:default="1" w:styleId="TableNormal">
@@ -2784,7 +2779,7 @@
     <w:basedOn w:val="DefaultParagraphFont"/>
     <w:link w:val="Heading1"/>
     <w:uiPriority w:val="9"/>
-    <w:rsid w:val="00BC76D7"/>
+    <w:rsid w:val="00493552"/>
     <w:rPr>
       <w:rFonts w:ascii="Arial" w:eastAsiaTheme="majorEastAsia" w:hAnsi="Arial" w:cstheme="majorBidi"/>
       <w:b/>

</xml_diff>